<commit_message>
dopisanie zagadnień do spotkania technicznego zabawa z kursorami - dodawanie linii łączącej kursory
</commit_message>
<xml_diff>
--- a/Dokumentacja/Spotkanie techniczne 26_02.docx
+++ b/Dokumentacja/Spotkanie techniczne 26_02.docx
@@ -197,21 +197,7 @@
         <w:rPr>
           <w:lang w:val="pl-PL"/>
         </w:rPr>
-        <w:t>(OKNO EDYCJI)</w:t>
-      </w:r>
-      <w:r>
-        <w:rPr>
-          <w:lang w:val="pl-PL"/>
-        </w:rPr>
-        <w:t xml:space="preserve"> możliwość przetwarzania wartości sygnału – wzmocnienie A i o</w:t>
-      </w:r>
-      <w:bookmarkStart w:id="0" w:name="_GoBack"/>
-      <w:bookmarkEnd w:id="0"/>
-      <w:r>
-        <w:rPr>
-          <w:lang w:val="pl-PL"/>
-        </w:rPr>
-        <w:t xml:space="preserve">ffset B </w:t>
+        <w:t xml:space="preserve">(OKNO EDYCJI) możliwość przetwarzania wartości sygnału – wzmocnienie A i offset B </w:t>
       </w:r>
       <w:r>
         <w:rPr>
@@ -236,13 +222,7 @@
         <w:rPr>
           <w:lang w:val="pl-PL"/>
         </w:rPr>
-        <w:t>(OKNO EDYCJI)</w:t>
-      </w:r>
-      <w:r>
-        <w:rPr>
-          <w:lang w:val="pl-PL"/>
-        </w:rPr>
-        <w:t xml:space="preserve"> mnożenie dwóch sygnałów,</w:t>
+        <w:t>(OKNO EDYCJI) mnożenie dwóch sygnałów,</w:t>
       </w:r>
     </w:p>
     <w:p>
@@ -260,13 +240,7 @@
         <w:rPr>
           <w:lang w:val="pl-PL"/>
         </w:rPr>
-        <w:t>(OKNO EDYCJI)</w:t>
-      </w:r>
-      <w:r>
-        <w:rPr>
-          <w:lang w:val="pl-PL"/>
-        </w:rPr>
-        <w:t xml:space="preserve"> dodanie linii łączącej dwa kursory pomiarowe,</w:t>
+        <w:t>(OKNO EDYCJI) dodanie linii łączącej dwa kursory pomiarowe,</w:t>
       </w:r>
     </w:p>
     <w:p>
@@ -284,13 +258,7 @@
         <w:rPr>
           <w:lang w:val="pl-PL"/>
         </w:rPr>
-        <w:t>(OKNO EDYCJI)</w:t>
-      </w:r>
-      <w:r>
-        <w:rPr>
-          <w:lang w:val="pl-PL"/>
-        </w:rPr>
-        <w:t xml:space="preserve"> </w:t>
+        <w:t xml:space="preserve">(OKNO EDYCJI) </w:t>
       </w:r>
       <w:r>
         <w:rPr>
@@ -364,13 +332,7 @@
         <w:rPr>
           <w:lang w:val="pl-PL"/>
         </w:rPr>
-        <w:t>(OKNO EDYCJI)</w:t>
-      </w:r>
-      <w:r>
-        <w:rPr>
-          <w:lang w:val="pl-PL"/>
-        </w:rPr>
-        <w:t xml:space="preserve"> w</w:t>
+        <w:t>(OKNO EDYCJI) w</w:t>
       </w:r>
       <w:r>
         <w:rPr>
@@ -394,14 +356,29 @@
         <w:rPr>
           <w:lang w:val="pl-PL"/>
         </w:rPr>
-        <w:t>(OKNO EDYCJI)</w:t>
-      </w:r>
-      <w:r>
-        <w:rPr>
-          <w:lang w:val="pl-PL"/>
-        </w:rPr>
-        <w:t xml:space="preserve"> wstawianie nowych kursorów w aktualnie widoczne okno </w:t>
-      </w:r>
+        <w:t>(OKNO EDYCJI) wstawianie nowych kur</w:t>
+      </w:r>
+      <w:r>
+        <w:rPr>
+          <w:lang w:val="pl-PL"/>
+        </w:rPr>
+        <w:t>sorów w aktualnie widoczne okno</w:t>
+      </w:r>
+    </w:p>
+    <w:p>
+      <w:pPr>
+        <w:rPr>
+          <w:lang w:val="pl-PL"/>
+        </w:rPr>
+      </w:pPr>
+      <w:r>
+        <w:rPr>
+          <w:lang w:val="pl-PL"/>
+        </w:rPr>
+        <w:t>Progowanie wartości cyfrowych</w:t>
+      </w:r>
+      <w:bookmarkStart w:id="0" w:name="_GoBack"/>
+      <w:bookmarkEnd w:id="0"/>
     </w:p>
     <w:p>
       <w:pPr>

</xml_diff>

<commit_message>
operacja na sygnale w oknie edycji wzmocnienie i offset dla wybranego przebiegu
</commit_message>
<xml_diff>
--- a/Dokumentacja/Spotkanie techniczne 26_02.docx
+++ b/Dokumentacja/Spotkanie techniczne 26_02.docx
@@ -190,23 +190,28 @@
           <w:numId w:val="1"/>
         </w:numPr>
         <w:rPr>
-          <w:lang w:val="pl-PL"/>
-        </w:rPr>
-      </w:pPr>
-      <w:r>
-        <w:rPr>
+          <w:strike/>
+          <w:lang w:val="pl-PL"/>
+        </w:rPr>
+      </w:pPr>
+      <w:bookmarkStart w:id="0" w:name="_GoBack"/>
+      <w:r>
+        <w:rPr>
+          <w:strike/>
           <w:lang w:val="pl-PL"/>
         </w:rPr>
         <w:t xml:space="preserve">(OKNO EDYCJI) możliwość przetwarzania wartości sygnału – wzmocnienie A i offset B </w:t>
       </w:r>
       <w:r>
         <w:rPr>
+          <w:strike/>
           <w:lang w:val="pl-PL"/>
         </w:rPr>
         <w:br/>
         <w:t>(sygnał = A x przebieg + B),</w:t>
       </w:r>
     </w:p>
+    <w:bookmarkEnd w:id="0"/>
     <w:p>
       <w:pPr>
         <w:pStyle w:val="Akapitzlist"/>
@@ -377,8 +382,6 @@
         </w:rPr>
         <w:t>Progowanie wartości cyfrowych</w:t>
       </w:r>
-      <w:bookmarkStart w:id="0" w:name="_GoBack"/>
-      <w:bookmarkEnd w:id="0"/>
     </w:p>
     <w:p>
       <w:pPr>

</xml_diff>

<commit_message>
dodanie pliku do konwersji z zewnętrznego przetwornika (Okno_Czytaj_konwersje.vi) progowanie sygnału cyfrowego do dwóch wielkości 0V i 5V
</commit_message>
<xml_diff>
--- a/Dokumentacja/Spotkanie techniczne 26_02.docx
+++ b/Dokumentacja/Spotkanie techniczne 26_02.docx
@@ -136,11 +136,13 @@
           <w:numId w:val="1"/>
         </w:numPr>
         <w:rPr>
-          <w:lang w:val="pl-PL"/>
-        </w:rPr>
-      </w:pPr>
-      <w:r>
-        <w:rPr>
+          <w:strike/>
+          <w:lang w:val="pl-PL"/>
+        </w:rPr>
+      </w:pPr>
+      <w:r>
+        <w:rPr>
+          <w:strike/>
           <w:lang w:val="pl-PL"/>
         </w:rPr>
         <w:t>poprawić wygląd przebiegów cyfrowych – progowanie,</w:t>
@@ -194,7 +196,6 @@
           <w:lang w:val="pl-PL"/>
         </w:rPr>
       </w:pPr>
-      <w:bookmarkStart w:id="0" w:name="_GoBack"/>
       <w:r>
         <w:rPr>
           <w:strike/>
@@ -211,7 +212,6 @@
         <w:t>(sygnał = A x przebieg + B),</w:t>
       </w:r>
     </w:p>
-    <w:bookmarkEnd w:id="0"/>
     <w:p>
       <w:pPr>
         <w:pStyle w:val="Akapitzlist"/>
@@ -369,6 +369,26 @@
         </w:rPr>
         <w:t>sorów w aktualnie widoczne okno</w:t>
       </w:r>
+    </w:p>
+    <w:p>
+      <w:pPr>
+        <w:pStyle w:val="Akapitzlist"/>
+        <w:numPr>
+          <w:ilvl w:val="0"/>
+          <w:numId w:val="1"/>
+        </w:numPr>
+        <w:rPr>
+          <w:lang w:val="pl-PL"/>
+        </w:rPr>
+      </w:pPr>
+      <w:r>
+        <w:rPr>
+          <w:lang w:val="pl-PL"/>
+        </w:rPr>
+        <w:t>Wymiana plików konfiguracyjnych na INI</w:t>
+      </w:r>
+      <w:bookmarkStart w:id="0" w:name="_GoBack"/>
+      <w:bookmarkEnd w:id="0"/>
     </w:p>
     <w:p>
       <w:pPr>

</xml_diff>

<commit_message>
uzupełnione pozostałe konwersje z przetworników pomiarowych na kanałach 2 do 8
</commit_message>
<xml_diff>
--- a/Dokumentacja/Spotkanie techniczne 26_02.docx
+++ b/Dokumentacja/Spotkanie techniczne 26_02.docx
@@ -156,16 +156,20 @@
           <w:numId w:val="1"/>
         </w:numPr>
         <w:rPr>
-          <w:lang w:val="pl-PL"/>
-        </w:rPr>
-      </w:pPr>
-      <w:r>
-        <w:rPr>
+          <w:strike/>
+          <w:lang w:val="pl-PL"/>
+        </w:rPr>
+      </w:pPr>
+      <w:bookmarkStart w:id="0" w:name="_GoBack"/>
+      <w:r>
+        <w:rPr>
+          <w:strike/>
           <w:lang w:val="pl-PL"/>
         </w:rPr>
         <w:t>wczytanie ustawień przetworników na kanałach analogowych (transmitancje)</w:t>
       </w:r>
     </w:p>
+    <w:bookmarkEnd w:id="0"/>
     <w:p>
       <w:pPr>
         <w:pStyle w:val="Akapitzlist"/>
@@ -387,17 +391,17 @@
         </w:rPr>
         <w:t>Wymiana plików konfiguracyjnych na INI</w:t>
       </w:r>
-      <w:bookmarkStart w:id="0" w:name="_GoBack"/>
-      <w:bookmarkEnd w:id="0"/>
-    </w:p>
-    <w:p>
-      <w:pPr>
-        <w:rPr>
-          <w:lang w:val="pl-PL"/>
-        </w:rPr>
-      </w:pPr>
-      <w:r>
-        <w:rPr>
+    </w:p>
+    <w:p>
+      <w:pPr>
+        <w:rPr>
+          <w:strike/>
+          <w:lang w:val="pl-PL"/>
+        </w:rPr>
+      </w:pPr>
+      <w:r>
+        <w:rPr>
+          <w:strike/>
           <w:lang w:val="pl-PL"/>
         </w:rPr>
         <w:t>Progowanie wartości cyfrowych</w:t>

</xml_diff>

<commit_message>
obliczanie dX x dY oraz dY/dX poprawa skalowania wykresu
</commit_message>
<xml_diff>
--- a/Dokumentacja/Spotkanie techniczne 26_02.docx
+++ b/Dokumentacja/Spotkanie techniczne 26_02.docx
@@ -160,7 +160,6 @@
           <w:lang w:val="pl-PL"/>
         </w:rPr>
       </w:pPr>
-      <w:bookmarkStart w:id="0" w:name="_GoBack"/>
       <w:r>
         <w:rPr>
           <w:strike/>
@@ -169,7 +168,6 @@
         <w:t>wczytanie ustawień przetworników na kanałach analogowych (transmitancje)</w:t>
       </w:r>
     </w:p>
-    <w:bookmarkEnd w:id="0"/>
     <w:p>
       <w:pPr>
         <w:pStyle w:val="Akapitzlist"/>
@@ -260,17 +258,20 @@
           <w:numId w:val="1"/>
         </w:numPr>
         <w:rPr>
-          <w:lang w:val="pl-PL"/>
-        </w:rPr>
-      </w:pPr>
-      <w:r>
-        <w:rPr>
+          <w:strike/>
+          <w:lang w:val="pl-PL"/>
+        </w:rPr>
+      </w:pPr>
+      <w:r>
+        <w:rPr>
+          <w:strike/>
           <w:lang w:val="pl-PL"/>
         </w:rPr>
         <w:t xml:space="preserve">(OKNO EDYCJI) </w:t>
       </w:r>
       <w:r>
         <w:rPr>
+          <w:strike/>
           <w:lang w:val="pl-PL"/>
         </w:rPr>
         <w:t xml:space="preserve">kursory pomiarowe prezentują także wartości próbek </w:t>
@@ -278,6 +279,7 @@
       <w:proofErr w:type="spellStart"/>
       <w:r>
         <w:rPr>
+          <w:strike/>
           <w:lang w:val="pl-PL"/>
         </w:rPr>
         <w:t>dY</w:t>
@@ -285,6 +287,7 @@
       <w:proofErr w:type="spellEnd"/>
       <w:r>
         <w:rPr>
+          <w:strike/>
           <w:lang w:val="pl-PL"/>
         </w:rPr>
         <w:t>/</w:t>
@@ -292,6 +295,7 @@
       <w:proofErr w:type="spellStart"/>
       <w:r>
         <w:rPr>
+          <w:strike/>
           <w:lang w:val="pl-PL"/>
         </w:rPr>
         <w:t>dX</w:t>
@@ -299,6 +303,7 @@
       <w:proofErr w:type="spellEnd"/>
       <w:r>
         <w:rPr>
+          <w:strike/>
           <w:lang w:val="pl-PL"/>
         </w:rPr>
         <w:t xml:space="preserve">, </w:t>
@@ -306,6 +311,7 @@
       <w:proofErr w:type="spellStart"/>
       <w:r>
         <w:rPr>
+          <w:strike/>
           <w:lang w:val="pl-PL"/>
         </w:rPr>
         <w:t>dX</w:t>
@@ -313,6 +319,7 @@
       <w:proofErr w:type="spellEnd"/>
       <w:r>
         <w:rPr>
+          <w:strike/>
           <w:lang w:val="pl-PL"/>
         </w:rPr>
         <w:t xml:space="preserve"> x </w:t>
@@ -320,6 +327,7 @@
       <w:proofErr w:type="spellStart"/>
       <w:r>
         <w:rPr>
+          <w:strike/>
           <w:lang w:val="pl-PL"/>
         </w:rPr>
         <w:t>dY</w:t>
@@ -413,6 +421,8 @@
           <w:lang w:val="pl-PL"/>
         </w:rPr>
       </w:pPr>
+      <w:bookmarkStart w:id="0" w:name="_GoBack"/>
+      <w:bookmarkEnd w:id="0"/>
     </w:p>
     <w:sectPr>
       <w:pgSz w:w="11906" w:h="16838"/>

</xml_diff>

<commit_message>
implementacja zapisu danych do plików TDMS podczas włączania edycji wykresów
</commit_message>
<xml_diff>
--- a/Dokumentacja/Spotkanie techniczne 26_02.docx
+++ b/Dokumentacja/Spotkanie techniczne 26_02.docx
@@ -185,6 +185,14 @@
         </w:rPr>
         <w:t>(OKNO EDYCJI) możliwość wczytywania i przetwarzania wcześniej zarejestrowanych przebiegów,</w:t>
       </w:r>
+      <w:r>
+        <w:rPr>
+          <w:lang w:val="pl-PL"/>
+        </w:rPr>
+        <w:t xml:space="preserve"> (rejestracja przebiegów zrobiona)</w:t>
+      </w:r>
+      <w:bookmarkStart w:id="0" w:name="_GoBack"/>
+      <w:bookmarkEnd w:id="0"/>
     </w:p>
     <w:p>
       <w:pPr>
@@ -222,11 +230,13 @@
           <w:numId w:val="1"/>
         </w:numPr>
         <w:rPr>
-          <w:lang w:val="pl-PL"/>
-        </w:rPr>
-      </w:pPr>
-      <w:r>
-        <w:rPr>
+          <w:strike/>
+          <w:lang w:val="pl-PL"/>
+        </w:rPr>
+      </w:pPr>
+      <w:r>
+        <w:rPr>
+          <w:strike/>
           <w:lang w:val="pl-PL"/>
         </w:rPr>
         <w:t>(OKNO EDYCJI) mnożenie dwóch sygnałów,</w:t>
@@ -421,8 +431,6 @@
           <w:lang w:val="pl-PL"/>
         </w:rPr>
       </w:pPr>
-      <w:bookmarkStart w:id="0" w:name="_GoBack"/>
-      <w:bookmarkEnd w:id="0"/>
     </w:p>
     <w:sectPr>
       <w:pgSz w:w="11906" w:h="16838"/>

</xml_diff>

<commit_message>
Uzupelniono program o mozliwosc podgladu wczesniej zapisanych pomiarow TDMS Dodano sprawdzenie, czy karta nie zawiesila sie "sprawdz_petle_GUI.vi"
</commit_message>
<xml_diff>
--- a/Dokumentacja/Spotkanie techniczne 26_02.docx
+++ b/Dokumentacja/Spotkanie techniczne 26_02.docx
@@ -176,23 +176,17 @@
           <w:numId w:val="1"/>
         </w:numPr>
         <w:rPr>
-          <w:lang w:val="pl-PL"/>
-        </w:rPr>
-      </w:pPr>
-      <w:r>
-        <w:rPr>
+          <w:strike/>
+          <w:lang w:val="pl-PL"/>
+        </w:rPr>
+      </w:pPr>
+      <w:r>
+        <w:rPr>
+          <w:strike/>
           <w:lang w:val="pl-PL"/>
         </w:rPr>
         <w:t>(OKNO EDYCJI) możliwość wczytywania i przetwarzania wcześniej zarejestrowanych przebiegów,</w:t>
       </w:r>
-      <w:r>
-        <w:rPr>
-          <w:lang w:val="pl-PL"/>
-        </w:rPr>
-        <w:t xml:space="preserve"> (rejestracja przebiegów zrobiona)</w:t>
-      </w:r>
-      <w:bookmarkStart w:id="0" w:name="_GoBack"/>
-      <w:bookmarkEnd w:id="0"/>
     </w:p>
     <w:p>
       <w:pPr>
@@ -250,15 +244,88 @@
           <w:numId w:val="1"/>
         </w:numPr>
         <w:rPr>
-          <w:lang w:val="pl-PL"/>
-        </w:rPr>
-      </w:pPr>
-      <w:r>
-        <w:rPr>
-          <w:lang w:val="pl-PL"/>
-        </w:rPr>
-        <w:t>(OKNO EDYCJI) dodanie linii łączącej dwa kursory pomiarowe,</w:t>
-      </w:r>
+          <w:strike/>
+          <w:lang w:val="pl-PL"/>
+        </w:rPr>
+      </w:pPr>
+      <w:r>
+        <w:rPr>
+          <w:strike/>
+          <w:lang w:val="pl-PL"/>
+        </w:rPr>
+        <w:t xml:space="preserve"> </w:t>
+      </w:r>
+      <w:r>
+        <w:rPr>
+          <w:strike/>
+          <w:lang w:val="pl-PL"/>
+        </w:rPr>
+        <w:t xml:space="preserve">(OKNO EDYCJI) </w:t>
+      </w:r>
+      <w:r>
+        <w:rPr>
+          <w:strike/>
+          <w:lang w:val="pl-PL"/>
+        </w:rPr>
+        <w:t xml:space="preserve">kursory pomiarowe prezentują także wartości próbek </w:t>
+      </w:r>
+      <w:proofErr w:type="spellStart"/>
+      <w:r>
+        <w:rPr>
+          <w:strike/>
+          <w:lang w:val="pl-PL"/>
+        </w:rPr>
+        <w:t>dY</w:t>
+      </w:r>
+      <w:proofErr w:type="spellEnd"/>
+      <w:r>
+        <w:rPr>
+          <w:strike/>
+          <w:lang w:val="pl-PL"/>
+        </w:rPr>
+        <w:t>/</w:t>
+      </w:r>
+      <w:proofErr w:type="spellStart"/>
+      <w:r>
+        <w:rPr>
+          <w:strike/>
+          <w:lang w:val="pl-PL"/>
+        </w:rPr>
+        <w:t>dX</w:t>
+      </w:r>
+      <w:proofErr w:type="spellEnd"/>
+      <w:r>
+        <w:rPr>
+          <w:strike/>
+          <w:lang w:val="pl-PL"/>
+        </w:rPr>
+        <w:t xml:space="preserve">, </w:t>
+      </w:r>
+      <w:proofErr w:type="spellStart"/>
+      <w:r>
+        <w:rPr>
+          <w:strike/>
+          <w:lang w:val="pl-PL"/>
+        </w:rPr>
+        <w:t>dX</w:t>
+      </w:r>
+      <w:proofErr w:type="spellEnd"/>
+      <w:r>
+        <w:rPr>
+          <w:strike/>
+          <w:lang w:val="pl-PL"/>
+        </w:rPr>
+        <w:t xml:space="preserve"> x </w:t>
+      </w:r>
+      <w:proofErr w:type="spellStart"/>
+      <w:r>
+        <w:rPr>
+          <w:strike/>
+          <w:lang w:val="pl-PL"/>
+        </w:rPr>
+        <w:t>dY</w:t>
+      </w:r>
+      <w:proofErr w:type="spellEnd"/>
     </w:p>
     <w:p>
       <w:pPr>
@@ -268,81 +335,15 @@
           <w:numId w:val="1"/>
         </w:numPr>
         <w:rPr>
-          <w:strike/>
-          <w:lang w:val="pl-PL"/>
-        </w:rPr>
-      </w:pPr>
-      <w:r>
-        <w:rPr>
-          <w:strike/>
-          <w:lang w:val="pl-PL"/>
-        </w:rPr>
-        <w:t xml:space="preserve">(OKNO EDYCJI) </w:t>
-      </w:r>
-      <w:r>
-        <w:rPr>
-          <w:strike/>
-          <w:lang w:val="pl-PL"/>
-        </w:rPr>
-        <w:t xml:space="preserve">kursory pomiarowe prezentują także wartości próbek </w:t>
-      </w:r>
-      <w:proofErr w:type="spellStart"/>
-      <w:r>
-        <w:rPr>
-          <w:strike/>
-          <w:lang w:val="pl-PL"/>
-        </w:rPr>
-        <w:t>dY</w:t>
-      </w:r>
-      <w:proofErr w:type="spellEnd"/>
-      <w:r>
-        <w:rPr>
-          <w:strike/>
-          <w:lang w:val="pl-PL"/>
-        </w:rPr>
-        <w:t>/</w:t>
-      </w:r>
-      <w:proofErr w:type="spellStart"/>
-      <w:r>
-        <w:rPr>
-          <w:strike/>
-          <w:lang w:val="pl-PL"/>
-        </w:rPr>
-        <w:t>dX</w:t>
-      </w:r>
-      <w:proofErr w:type="spellEnd"/>
-      <w:r>
-        <w:rPr>
-          <w:strike/>
-          <w:lang w:val="pl-PL"/>
-        </w:rPr>
-        <w:t xml:space="preserve">, </w:t>
-      </w:r>
-      <w:proofErr w:type="spellStart"/>
-      <w:r>
-        <w:rPr>
-          <w:strike/>
-          <w:lang w:val="pl-PL"/>
-        </w:rPr>
-        <w:t>dX</w:t>
-      </w:r>
-      <w:proofErr w:type="spellEnd"/>
-      <w:r>
-        <w:rPr>
-          <w:strike/>
-          <w:lang w:val="pl-PL"/>
-        </w:rPr>
-        <w:t xml:space="preserve"> x </w:t>
-      </w:r>
-      <w:proofErr w:type="spellStart"/>
-      <w:r>
-        <w:rPr>
-          <w:strike/>
-          <w:lang w:val="pl-PL"/>
-        </w:rPr>
-        <w:t>dY</w:t>
-      </w:r>
-      <w:proofErr w:type="spellEnd"/>
+          <w:lang w:val="pl-PL"/>
+        </w:rPr>
+      </w:pPr>
+      <w:r>
+        <w:rPr>
+          <w:lang w:val="pl-PL"/>
+        </w:rPr>
+        <w:t>(OKNO EDYCJI) dodanie linii łączącej dwa kursory pomiarowe,</w:t>
+      </w:r>
     </w:p>
     <w:p>
       <w:pPr>
@@ -359,6 +360,12 @@
         <w:rPr>
           <w:lang w:val="pl-PL"/>
         </w:rPr>
+        <w:t xml:space="preserve"> </w:t>
+      </w:r>
+      <w:r>
+        <w:rPr>
+          <w:lang w:val="pl-PL"/>
+        </w:rPr>
         <w:t>(OKNO EDYCJI) w</w:t>
       </w:r>
       <w:r>
@@ -431,6 +438,8 @@
           <w:lang w:val="pl-PL"/>
         </w:rPr>
       </w:pPr>
+      <w:bookmarkStart w:id="0" w:name="_GoBack"/>
+      <w:bookmarkEnd w:id="0"/>
     </w:p>
     <w:sectPr>
       <w:pgSz w:w="11906" w:h="16838"/>

</xml_diff>

<commit_message>
w oknie edycji dorobiono wyświetlanie wartości wszystkich kursorów
</commit_message>
<xml_diff>
--- a/Dokumentacja/Spotkanie techniczne 26_02.docx
+++ b/Dokumentacja/Spotkanie techniczne 26_02.docx
@@ -110,7 +110,6 @@
           <w:lang w:val="pl-PL"/>
         </w:rPr>
       </w:pPr>
-      <w:bookmarkStart w:id="0" w:name="_GoBack"/>
       <w:r>
         <w:rPr>
           <w:strike/>
@@ -135,7 +134,6 @@
         <w:t xml:space="preserve"> – w całej aplikacji skalowanie w metrach (m),</w:t>
       </w:r>
     </w:p>
-    <w:bookmarkEnd w:id="0"/>
     <w:p>
       <w:pPr>
         <w:pStyle w:val="Akapitzlist"/>
@@ -343,14 +341,16 @@
           <w:numId w:val="1"/>
         </w:numPr>
         <w:rPr>
-          <w:lang w:val="pl-PL"/>
-        </w:rPr>
-      </w:pPr>
-      <w:r>
-        <w:rPr>
-          <w:lang w:val="pl-PL"/>
-        </w:rPr>
-        <w:t>(OKNO EDYCJI) dodanie linii łączącej dwa kursory pomiarowe,</w:t>
+          <w:strike/>
+          <w:lang w:val="pl-PL"/>
+        </w:rPr>
+      </w:pPr>
+      <w:r>
+        <w:rPr>
+          <w:strike/>
+          <w:lang w:val="pl-PL"/>
+        </w:rPr>
+        <w:t>(OKNO EDYCJI) wyświetlanie wartości wszystkich kursorów</w:t>
       </w:r>
     </w:p>
     <w:p>
@@ -368,19 +368,13 @@
         <w:rPr>
           <w:lang w:val="pl-PL"/>
         </w:rPr>
-        <w:t xml:space="preserve"> </w:t>
-      </w:r>
-      <w:r>
-        <w:rPr>
-          <w:lang w:val="pl-PL"/>
-        </w:rPr>
-        <w:t>(OKNO EDYCJI) w</w:t>
-      </w:r>
-      <w:r>
-        <w:rPr>
-          <w:lang w:val="pl-PL"/>
-        </w:rPr>
-        <w:t>yświetlanie wartości wszystkich kursorów</w:t>
+        <w:t>(</w:t>
+      </w:r>
+      <w:r>
+        <w:rPr>
+          <w:lang w:val="pl-PL"/>
+        </w:rPr>
+        <w:t>OKNO EDYCJI) dodanie linii łączącej dwa kursory pomiarowe,</w:t>
       </w:r>
     </w:p>
     <w:p>
@@ -394,6 +388,38 @@
           <w:lang w:val="pl-PL"/>
         </w:rPr>
       </w:pPr>
+      <w:r>
+        <w:rPr>
+          <w:lang w:val="pl-PL"/>
+        </w:rPr>
+        <w:t>(OKNO EDYCJI) dodanie zdefiniowanych nazw kursorów (mail od Marcina Wolińskiego</w:t>
+      </w:r>
+      <w:bookmarkStart w:id="0" w:name="_GoBack"/>
+      <w:bookmarkEnd w:id="0"/>
+      <w:r>
+        <w:rPr>
+          <w:lang w:val="pl-PL"/>
+        </w:rPr>
+        <w:t>),</w:t>
+      </w:r>
+    </w:p>
+    <w:p>
+      <w:pPr>
+        <w:pStyle w:val="Akapitzlist"/>
+        <w:numPr>
+          <w:ilvl w:val="0"/>
+          <w:numId w:val="1"/>
+        </w:numPr>
+        <w:rPr>
+          <w:lang w:val="pl-PL"/>
+        </w:rPr>
+      </w:pPr>
+      <w:r>
+        <w:rPr>
+          <w:lang w:val="pl-PL"/>
+        </w:rPr>
+        <w:t xml:space="preserve"> </w:t>
+      </w:r>
       <w:r>
         <w:rPr>
           <w:lang w:val="pl-PL"/>

</xml_diff>

<commit_message>
Dodano rysowanie linii łączącej dwa kursory jako osobny wykres
</commit_message>
<xml_diff>
--- a/Dokumentacja/Spotkanie techniczne 26_02.docx
+++ b/Dokumentacja/Spotkanie techniczne 26_02.docx
@@ -361,21 +361,50 @@
           <w:numId w:val="1"/>
         </w:numPr>
         <w:rPr>
-          <w:lang w:val="pl-PL"/>
-        </w:rPr>
-      </w:pPr>
-      <w:r>
-        <w:rPr>
+          <w:strike/>
+          <w:lang w:val="pl-PL"/>
+        </w:rPr>
+      </w:pPr>
+      <w:r>
+        <w:rPr>
+          <w:strike/>
           <w:lang w:val="pl-PL"/>
         </w:rPr>
         <w:t>(</w:t>
       </w:r>
       <w:r>
         <w:rPr>
+          <w:strike/>
           <w:lang w:val="pl-PL"/>
         </w:rPr>
         <w:t>OKNO EDYCJI) dodanie linii łączącej dwa kursory pomiarowe,</w:t>
       </w:r>
+      <w:r>
+        <w:rPr>
+          <w:lang w:val="pl-PL"/>
+        </w:rPr>
+        <w:t>(</w:t>
+      </w:r>
+      <w:r>
+        <w:rPr>
+          <w:lang w:val="pl-PL"/>
+        </w:rPr>
+        <w:t>poprawić, żeby działało tylko dla 1 przebiegu, i poprawić przypisanie do skali</w:t>
+      </w:r>
+      <w:r>
+        <w:rPr>
+          <w:lang w:val="pl-PL"/>
+        </w:rPr>
+        <w:t>)</w:t>
+      </w:r>
+      <w:r>
+        <w:rPr>
+          <w:lang w:val="pl-PL"/>
+        </w:rPr>
+        <w:t>,</w:t>
+      </w:r>
+      <w:bookmarkStart w:id="0" w:name="_GoBack"/>
+      <w:bookmarkEnd w:id="0"/>
     </w:p>
     <w:p>
       <w:pPr>
@@ -392,15 +421,7 @@
         <w:rPr>
           <w:lang w:val="pl-PL"/>
         </w:rPr>
-        <w:t>(OKNO EDYCJI) dodanie zdefiniowanych nazw kursorów (mail od Marcina Wolińskiego</w:t>
-      </w:r>
-      <w:bookmarkStart w:id="0" w:name="_GoBack"/>
-      <w:bookmarkEnd w:id="0"/>
-      <w:r>
-        <w:rPr>
-          <w:lang w:val="pl-PL"/>
-        </w:rPr>
-        <w:t>),</w:t>
+        <w:t>(OKNO EDYCJI) dodanie zdefiniowanych nazw kursorów (mail od Marcina Wolińskiego),</w:t>
       </w:r>
     </w:p>
     <w:p>

</xml_diff>